<commit_message>
Data moved to supplements
Moved deathclaws and variant races to Weird Wasteland
Vehicles to Open Road
Other tweaks
</commit_message>
<xml_diff>
--- a/Fallout PNP Supplement 2 - Open Road.docx
+++ b/Fallout PNP Supplement 2 - Open Road.docx
@@ -12,8 +12,6 @@
         <w:pStyle w:val="Heading1"/>
       </w:pPr>
       <w:bookmarkStart w:id="0" w:name="_Toc10941478"/>
-      <w:bookmarkStart w:id="1" w:name="_GoBack"/>
-      <w:bookmarkEnd w:id="1"/>
       <w:r>
         <w:t>Vehicles</w:t>
       </w:r>
@@ -24,8 +22,8 @@
       <w:pPr>
         <w:pStyle w:val="Heading2"/>
       </w:pPr>
-      <w:bookmarkStart w:id="2" w:name="_Toc7312490"/>
-      <w:bookmarkStart w:id="3" w:name="_Toc10941479"/>
+      <w:bookmarkStart w:id="1" w:name="_Toc7312490"/>
+      <w:bookmarkStart w:id="2" w:name="_Toc10941479"/>
       <w:r>
         <w:t>Vehicle</w:t>
       </w:r>
@@ -38,8 +36,8 @@
       <w:r>
         <w:t>Combat</w:t>
       </w:r>
+      <w:bookmarkEnd w:id="1"/>
       <w:bookmarkEnd w:id="2"/>
-      <w:bookmarkEnd w:id="3"/>
     </w:p>
     <w:p>
       <w:pPr>
@@ -1420,12 +1418,12 @@
       <w:pPr>
         <w:pStyle w:val="Heading2"/>
       </w:pPr>
-      <w:bookmarkStart w:id="4" w:name="_Toc10941480"/>
+      <w:bookmarkStart w:id="3" w:name="_Toc10941480"/>
       <w:r>
         <w:lastRenderedPageBreak/>
         <w:t>Vehicle Condition</w:t>
       </w:r>
-      <w:bookmarkEnd w:id="4"/>
+      <w:bookmarkEnd w:id="3"/>
     </w:p>
     <w:p/>
     <w:p>
@@ -1456,11 +1454,11 @@
       <w:pPr>
         <w:pStyle w:val="Heading2"/>
       </w:pPr>
-      <w:bookmarkStart w:id="5" w:name="_Toc10941481"/>
+      <w:bookmarkStart w:id="4" w:name="_Toc10941481"/>
       <w:r>
         <w:t>Repairing Vehicles</w:t>
       </w:r>
-      <w:bookmarkEnd w:id="5"/>
+      <w:bookmarkEnd w:id="4"/>
     </w:p>
     <w:p/>
     <w:p>
@@ -1496,12 +1494,12 @@
       <w:pPr>
         <w:pStyle w:val="Heading2"/>
       </w:pPr>
-      <w:bookmarkStart w:id="6" w:name="_Toc10941482"/>
+      <w:bookmarkStart w:id="5" w:name="_Toc10941482"/>
       <w:r>
         <w:lastRenderedPageBreak/>
         <w:t>The Mechanics of Vehicle Combat</w:t>
       </w:r>
-      <w:bookmarkEnd w:id="6"/>
+      <w:bookmarkEnd w:id="5"/>
     </w:p>
     <w:p>
       <w:pPr>
@@ -3434,12 +3432,12 @@
       <w:pPr>
         <w:pStyle w:val="Heading2"/>
       </w:pPr>
-      <w:bookmarkStart w:id="7" w:name="_Toc10941483"/>
+      <w:bookmarkStart w:id="6" w:name="_Toc10941483"/>
       <w:r>
         <w:lastRenderedPageBreak/>
         <w:t>Crashing</w:t>
       </w:r>
-      <w:bookmarkEnd w:id="7"/>
+      <w:bookmarkEnd w:id="6"/>
     </w:p>
     <w:p>
       <w:pPr>
@@ -3558,12 +3556,12 @@
       <w:pPr>
         <w:pStyle w:val="Heading2"/>
       </w:pPr>
-      <w:bookmarkStart w:id="8" w:name="_Toc10941484"/>
+      <w:bookmarkStart w:id="7" w:name="_Toc10941484"/>
       <w:r>
         <w:lastRenderedPageBreak/>
         <w:t>Vehicle List</w:t>
       </w:r>
-      <w:bookmarkEnd w:id="8"/>
+      <w:bookmarkEnd w:id="7"/>
     </w:p>
     <w:p>
       <w:pPr>
@@ -3599,7 +3597,312 @@
         <w:t>Air Vehicles</w:t>
       </w:r>
     </w:p>
-    <w:p/>
+    <w:p>
+      <w:pPr>
+        <w:pStyle w:val="Heading1"/>
+      </w:pPr>
+      <w:r>
+        <w:lastRenderedPageBreak/>
+        <w:t>Perks</w:t>
+      </w:r>
+    </w:p>
+    <w:tbl>
+      <w:tblPr>
+        <w:tblStyle w:val="TableGrid"/>
+        <w:tblW w:w="0" w:type="auto"/>
+        <w:tblBorders>
+          <w:top w:val="none" w:sz="0" w:space="0" w:color="auto"/>
+          <w:left w:val="none" w:sz="0" w:space="0" w:color="auto"/>
+          <w:bottom w:val="none" w:sz="0" w:space="0" w:color="auto"/>
+          <w:right w:val="none" w:sz="0" w:space="0" w:color="auto"/>
+          <w:insideH w:val="none" w:sz="0" w:space="0" w:color="auto"/>
+          <w:insideV w:val="none" w:sz="0" w:space="0" w:color="auto"/>
+        </w:tblBorders>
+        <w:tblLook w:val="04A0" w:firstRow="1" w:lastRow="0" w:firstColumn="1" w:lastColumn="0" w:noHBand="0" w:noVBand="1"/>
+      </w:tblPr>
+      <w:tblGrid>
+        <w:gridCol w:w="3183"/>
+        <w:gridCol w:w="6167"/>
+      </w:tblGrid>
+      <w:tr>
+        <w:tc>
+          <w:tcPr>
+            <w:tcW w:w="3183" w:type="dxa"/>
+            <w:tcBorders>
+              <w:top w:val="single" w:sz="4" w:space="0" w:color="auto"/>
+              <w:left w:val="single" w:sz="4" w:space="0" w:color="auto"/>
+              <w:bottom w:val="single" w:sz="4" w:space="0" w:color="auto"/>
+              <w:right w:val="single" w:sz="4" w:space="0" w:color="auto"/>
+            </w:tcBorders>
+            <w:vAlign w:val="center"/>
+            <w:hideMark/>
+          </w:tcPr>
+          <w:p>
+            <w:pPr>
+              <w:pStyle w:val="Heading4"/>
+              <w:jc w:val="center"/>
+              <w:outlineLvl w:val="3"/>
+            </w:pPr>
+            <w:r>
+              <w:t>Road Warrior</w:t>
+            </w:r>
+          </w:p>
+        </w:tc>
+        <w:tc>
+          <w:tcPr>
+            <w:tcW w:w="6167" w:type="dxa"/>
+            <w:tcBorders>
+              <w:top w:val="single" w:sz="4" w:space="0" w:color="auto"/>
+              <w:left w:val="single" w:sz="4" w:space="0" w:color="auto"/>
+              <w:bottom w:val="single" w:sz="4" w:space="0" w:color="auto"/>
+              <w:right w:val="single" w:sz="4" w:space="0" w:color="auto"/>
+            </w:tcBorders>
+            <w:vAlign w:val="center"/>
+          </w:tcPr>
+          <w:p>
+            <w:r>
+              <w:t>Mad Max doesn’t have a thing on you. You have learned how to drive and shoot at the same time. You do not suffer any penalties when driving vehicles and making attacks at the same time.</w:t>
+            </w:r>
+          </w:p>
+          <w:p>
+            <w:r>
+              <w:t>Animal Races cannot choose this perk.</w:t>
+            </w:r>
+          </w:p>
+          <w:p/>
+          <w:p>
+            <w:r>
+              <w:t>Ranks: 1</w:t>
+            </w:r>
+          </w:p>
+          <w:p/>
+          <w:p>
+            <w:r>
+              <w:t>Requirements: Pilot 60%, Intelligence 6, Level 12</w:t>
+            </w:r>
+          </w:p>
+        </w:tc>
+      </w:tr>
+      <w:tr>
+        <w:tblPrEx>
+          <w:tblBorders>
+            <w:top w:val="single" w:sz="4" w:space="0" w:color="auto"/>
+            <w:left w:val="single" w:sz="4" w:space="0" w:color="auto"/>
+            <w:bottom w:val="single" w:sz="4" w:space="0" w:color="auto"/>
+            <w:right w:val="single" w:sz="4" w:space="0" w:color="auto"/>
+            <w:insideH w:val="single" w:sz="4" w:space="0" w:color="auto"/>
+            <w:insideV w:val="single" w:sz="4" w:space="0" w:color="auto"/>
+          </w:tblBorders>
+        </w:tblPrEx>
+        <w:tc>
+          <w:tcPr>
+            <w:tcW w:w="3183" w:type="dxa"/>
+            <w:tcBorders>
+              <w:top w:val="single" w:sz="4" w:space="0" w:color="auto"/>
+            </w:tcBorders>
+            <w:hideMark/>
+          </w:tcPr>
+          <w:p>
+            <w:pPr>
+              <w:pStyle w:val="Heading4"/>
+              <w:jc w:val="center"/>
+              <w:outlineLvl w:val="3"/>
+            </w:pPr>
+            <w:r>
+              <w:t>Stunt Devil</w:t>
+            </w:r>
+          </w:p>
+        </w:tc>
+        <w:tc>
+          <w:tcPr>
+            <w:tcW w:w="6167" w:type="dxa"/>
+            <w:tcBorders>
+              <w:top w:val="single" w:sz="4" w:space="0" w:color="auto"/>
+            </w:tcBorders>
+          </w:tcPr>
+          <w:p>
+            <w:r>
+              <w:t>You know how to bounce when you hit the ground! You take 25% less damage from falling and from vehicle wrecks. In addition, you get a 10% bonus to your Pilot skill.</w:t>
+            </w:r>
+          </w:p>
+          <w:p>
+            <w:r>
+              <w:t>Alas, there are no stunt dogs in the Fallout universe.</w:t>
+            </w:r>
+          </w:p>
+          <w:p/>
+          <w:p>
+            <w:r>
+              <w:t>Ranks: 2</w:t>
+            </w:r>
+          </w:p>
+          <w:p/>
+          <w:p>
+            <w:r>
+              <w:t>Requirements: Strength 6, Endurance 6, Agility 6, Level 6</w:t>
+            </w:r>
+          </w:p>
+        </w:tc>
+      </w:tr>
+      <w:tr>
+        <w:tblPrEx>
+          <w:tblBorders>
+            <w:top w:val="single" w:sz="4" w:space="0" w:color="auto"/>
+            <w:left w:val="single" w:sz="4" w:space="0" w:color="auto"/>
+            <w:bottom w:val="single" w:sz="4" w:space="0" w:color="auto"/>
+            <w:right w:val="single" w:sz="4" w:space="0" w:color="auto"/>
+            <w:insideH w:val="single" w:sz="4" w:space="0" w:color="auto"/>
+            <w:insideV w:val="single" w:sz="4" w:space="0" w:color="auto"/>
+          </w:tblBorders>
+        </w:tblPrEx>
+        <w:tc>
+          <w:tcPr>
+            <w:tcW w:w="3183" w:type="dxa"/>
+            <w:hideMark/>
+          </w:tcPr>
+          <w:p>
+            <w:pPr>
+              <w:pStyle w:val="Heading4"/>
+              <w:jc w:val="center"/>
+              <w:outlineLvl w:val="3"/>
+            </w:pPr>
+            <w:r>
+              <w:t>Lead Foot</w:t>
+            </w:r>
+          </w:p>
+        </w:tc>
+        <w:tc>
+          <w:tcPr>
+            <w:tcW w:w="6167" w:type="dxa"/>
+          </w:tcPr>
+          <w:p>
+            <w:r>
+              <w:t>Your reflexes have developed to make you a very fast driver. Of course, that doesn’t necessarily mean you are any safer. Characters with this perk can make a vehicle go 25% faster than the vehicle’s maximum speed.</w:t>
+            </w:r>
+          </w:p>
+          <w:p/>
+          <w:p>
+            <w:r>
+              <w:t>Ranks: 1</w:t>
+            </w:r>
+          </w:p>
+          <w:p/>
+          <w:p>
+            <w:r>
+              <w:t>Requirements: Pilot 60%, Perception 6, Agility 6, Level 3</w:t>
+            </w:r>
+          </w:p>
+        </w:tc>
+      </w:tr>
+      <w:tr>
+        <w:tblPrEx>
+          <w:tblBorders>
+            <w:top w:val="single" w:sz="4" w:space="0" w:color="auto"/>
+            <w:left w:val="single" w:sz="4" w:space="0" w:color="auto"/>
+            <w:bottom w:val="single" w:sz="4" w:space="0" w:color="auto"/>
+            <w:right w:val="single" w:sz="4" w:space="0" w:color="auto"/>
+            <w:insideH w:val="single" w:sz="4" w:space="0" w:color="auto"/>
+            <w:insideV w:val="single" w:sz="4" w:space="0" w:color="auto"/>
+          </w:tblBorders>
+        </w:tblPrEx>
+        <w:tc>
+          <w:tcPr>
+            <w:tcW w:w="3183" w:type="dxa"/>
+            <w:hideMark/>
+          </w:tcPr>
+          <w:p>
+            <w:pPr>
+              <w:pStyle w:val="Heading4"/>
+              <w:jc w:val="center"/>
+              <w:outlineLvl w:val="3"/>
+            </w:pPr>
+            <w:r>
+              <w:t>Gunner</w:t>
+            </w:r>
+          </w:p>
+        </w:tc>
+        <w:tc>
+          <w:tcPr>
+            <w:tcW w:w="6167" w:type="dxa"/>
+          </w:tcPr>
+          <w:p>
+            <w:r>
+              <w:t>You have become an expert at firing from a moving vehicle. You do not suffer the normal 10% penalty when firing from a vehicle in motion.</w:t>
+            </w:r>
+          </w:p>
+          <w:p/>
+          <w:p>
+            <w:r>
+              <w:t>Ranks: 1</w:t>
+            </w:r>
+          </w:p>
+          <w:p/>
+          <w:p>
+            <w:r>
+              <w:t>Requirements: Small Guns 40%, Agility 6, Level 3</w:t>
+            </w:r>
+          </w:p>
+        </w:tc>
+      </w:tr>
+      <w:tr>
+        <w:tblPrEx>
+          <w:tblBorders>
+            <w:top w:val="single" w:sz="4" w:space="0" w:color="auto"/>
+            <w:left w:val="single" w:sz="4" w:space="0" w:color="auto"/>
+            <w:bottom w:val="single" w:sz="4" w:space="0" w:color="auto"/>
+            <w:right w:val="single" w:sz="4" w:space="0" w:color="auto"/>
+            <w:insideH w:val="single" w:sz="4" w:space="0" w:color="auto"/>
+            <w:insideV w:val="single" w:sz="4" w:space="0" w:color="auto"/>
+          </w:tblBorders>
+        </w:tblPrEx>
+        <w:tc>
+          <w:tcPr>
+            <w:tcW w:w="3183" w:type="dxa"/>
+            <w:hideMark/>
+          </w:tcPr>
+          <w:p>
+            <w:pPr>
+              <w:pStyle w:val="Heading4"/>
+              <w:jc w:val="center"/>
+            </w:pPr>
+            <w:r>
+              <w:t>Driving City Style</w:t>
+            </w:r>
+          </w:p>
+        </w:tc>
+        <w:tc>
+          <w:tcPr>
+            <w:tcW w:w="6167" w:type="dxa"/>
+          </w:tcPr>
+          <w:p>
+            <w:r>
+              <w:t>Your character has picked up some aggressive driving techniques. She gets a onetime 30% bonus to Pilot skill, and any rolls against stats made while behind the wheel get a +2 bonus.</w:t>
+            </w:r>
+          </w:p>
+          <w:p>
+            <w:r>
+              <w:t>Animal Races cannot choose this perk.</w:t>
+            </w:r>
+          </w:p>
+          <w:p/>
+          <w:p>
+            <w:r>
+              <w:t>Ranks: 1</w:t>
+            </w:r>
+          </w:p>
+          <w:p/>
+          <w:p>
+            <w:r>
+              <w:t>Requirements: Perception 6, Agility 5, Level 9</w:t>
+            </w:r>
+          </w:p>
+        </w:tc>
+      </w:tr>
+    </w:tbl>
+    <w:p>
+      <w:bookmarkStart w:id="8" w:name="_GoBack"/>
+      <w:bookmarkEnd w:id="8"/>
+    </w:p>
     <w:sectPr>
       <w:headerReference w:type="even" r:id="rId13"/>
       <w:headerReference w:type="default" r:id="rId14"/>
@@ -13075,7 +13378,7 @@
 </file>
 
 <file path=customXml/itemProps1.xml><?xml version="1.0" encoding="utf-8"?>
-<ds:datastoreItem xmlns:ds="http://schemas.openxmlformats.org/officeDocument/2006/customXml" ds:itemID="{612C0575-4F82-434C-829E-4A5C9655F186}">
+<ds:datastoreItem xmlns:ds="http://schemas.openxmlformats.org/officeDocument/2006/customXml" ds:itemID="{1D1F1BEE-D8D6-4E28-89E5-8217CE0C60F2}">
   <ds:schemaRefs>
     <ds:schemaRef ds:uri="http://schemas.openxmlformats.org/officeDocument/2006/bibliography"/>
   </ds:schemaRefs>

</xml_diff>